<commit_message>
Tarea de los ejercicios complementarios terminadas
</commit_message>
<xml_diff>
--- a/Ejercicios complementarios/Ejercicios tercer trimestre/Ejercicios Xpath/Universidad/Universidad Xpath.docx
+++ b/Ejercicios complementarios/Ejercicios tercer trimestre/Ejercicios Xpath/Universidad/Universidad Xpath.docx
@@ -133,6 +133,8 @@
       <w:r>
         <w:rPr>
           <w:rFonts w:ascii="Arial" w:hAnsi="Arial" w:cs="Arial"/>
+          <w:noProof/>
+          <w:lang w:eastAsia="es-ES"/>
         </w:rPr>
         <w:drawing>
           <wp:inline distT="0" distB="0" distL="0" distR="0" wp14:anchorId="4D9B3964" wp14:editId="47A55422">
@@ -979,6 +981,8 @@
       <w:r>
         <w:rPr>
           <w:rFonts w:ascii="Arial" w:hAnsi="Arial" w:cs="Arial"/>
+          <w:noProof/>
+          <w:lang w:eastAsia="es-ES"/>
         </w:rPr>
         <w:drawing>
           <wp:inline distT="0" distB="0" distL="0" distR="0" wp14:anchorId="16E27178" wp14:editId="774171E4">
@@ -1212,16 +1216,7 @@
           <w:sz w:val="21"/>
           <w:szCs w:val="21"/>
         </w:rPr>
-        <w:t xml:space="preserve">(Pusiste en las soluciones que la respuesta es </w:t>
-      </w:r>
-      <w:r>
-        <w:rPr>
-          <w:rFonts w:ascii="Arial" w:hAnsi="Arial" w:cs="Arial"/>
-          <w:color w:val="333333"/>
-          <w:sz w:val="21"/>
-          <w:szCs w:val="21"/>
-        </w:rPr>
-        <w:t xml:space="preserve">c01 y c02, pero quise </w:t>
+        <w:t xml:space="preserve">(Pusiste en las soluciones que la respuesta es c01 y c02, pero quise </w:t>
       </w:r>
       <w:proofErr w:type="spellStart"/>
       <w:r>
@@ -1717,71 +1712,56 @@
           <w:szCs w:val="21"/>
         </w:rPr>
       </w:pPr>
-    </w:p>
-    <w:p>
-      <w:pPr>
-        <w:ind w:left="360"/>
-        <w:rPr>
-          <w:rFonts w:ascii="Arial" w:hAnsi="Arial" w:cs="Arial"/>
-        </w:rPr>
-      </w:pPr>
-      <w:r>
-        <w:rPr>
-          <w:rFonts w:ascii="Arial" w:hAnsi="Arial" w:cs="Arial"/>
-        </w:rPr>
-        <w:t>Lo he conseguido usando la ruta:</w:t>
-      </w:r>
-    </w:p>
-    <w:p>
-      <w:pPr>
-        <w:ind w:left="360"/>
-        <w:jc w:val="center"/>
-        <w:rPr>
-          <w:rFonts w:ascii="Arial" w:hAnsi="Arial" w:cs="Arial"/>
-        </w:rPr>
-      </w:pPr>
-      <w:r>
-        <w:rPr>
-          <w:rFonts w:ascii="Arial" w:hAnsi="Arial" w:cs="Arial"/>
-        </w:rPr>
-        <w:t>/</w:t>
-      </w:r>
-      <w:r>
-        <w:rPr>
-          <w:rFonts w:ascii="Arial" w:hAnsi="Arial" w:cs="Arial"/>
-        </w:rPr>
-        <w:t>/alumno/estudios/</w:t>
-      </w:r>
-      <w:r>
-        <w:rPr>
-          <w:rFonts w:ascii="Arial" w:hAnsi="Arial" w:cs="Arial"/>
-        </w:rPr>
-        <w:t>proyecto</w:t>
-      </w:r>
-    </w:p>
-    <w:p>
-      <w:pPr>
-        <w:ind w:left="360"/>
-        <w:jc w:val="center"/>
-        <w:rPr>
-          <w:rFonts w:ascii="Arial" w:hAnsi="Arial" w:cs="Arial"/>
-        </w:rPr>
-      </w:pPr>
       <w:bookmarkStart w:id="0" w:name="_GoBack"/>
       <w:bookmarkEnd w:id="0"/>
     </w:p>
     <w:p>
       <w:pPr>
         <w:ind w:left="360"/>
+        <w:rPr>
+          <w:rFonts w:ascii="Arial" w:hAnsi="Arial" w:cs="Arial"/>
+        </w:rPr>
+      </w:pPr>
+      <w:r>
+        <w:rPr>
+          <w:rFonts w:ascii="Arial" w:hAnsi="Arial" w:cs="Arial"/>
+        </w:rPr>
+        <w:t>Lo he conseguido usando la ruta:</w:t>
+      </w:r>
+    </w:p>
+    <w:p>
+      <w:pPr>
+        <w:ind w:left="360"/>
         <w:jc w:val="center"/>
         <w:rPr>
           <w:rFonts w:ascii="Arial" w:hAnsi="Arial" w:cs="Arial"/>
         </w:rPr>
       </w:pPr>
-    </w:p>
-    <w:p>
-      <w:pPr>
-        <w:pStyle w:val="Prrafodelista"/>
+      <w:r>
+        <w:rPr>
+          <w:rFonts w:ascii="Arial" w:hAnsi="Arial" w:cs="Arial"/>
+        </w:rPr>
+        <w:t>//alumno//asignaturas/</w:t>
+      </w:r>
+      <w:proofErr w:type="spellStart"/>
+      <w:r>
+        <w:rPr>
+          <w:rFonts w:ascii="Arial" w:hAnsi="Arial" w:cs="Arial"/>
+        </w:rPr>
+        <w:t>following-sibling</w:t>
+      </w:r>
+      <w:proofErr w:type="spellEnd"/>
+      <w:r>
+        <w:rPr>
+          <w:rFonts w:ascii="Arial" w:hAnsi="Arial" w:cs="Arial"/>
+        </w:rPr>
+        <w:t>::*</w:t>
+      </w:r>
+    </w:p>
+    <w:p>
+      <w:pPr>
+        <w:ind w:left="360"/>
+        <w:jc w:val="center"/>
         <w:rPr>
           <w:rFonts w:ascii="Arial" w:hAnsi="Arial" w:cs="Arial"/>
           <w:color w:val="333333"/>
@@ -1790,6 +1770,51 @@
           <w:u w:val="single"/>
         </w:rPr>
       </w:pPr>
+      <w:r>
+        <w:rPr>
+          <w:rFonts w:ascii="Arial" w:hAnsi="Arial" w:cs="Arial"/>
+        </w:rPr>
+        <w:drawing>
+          <wp:inline distT="0" distB="0" distL="0" distR="0" wp14:anchorId="208A2191" wp14:editId="7BC40545">
+            <wp:extent cx="3134162" cy="2772162"/>
+            <wp:effectExtent l="38100" t="38100" r="28575" b="47625"/>
+            <wp:docPr id="7" name="Imagen 7"/>
+            <wp:cNvGraphicFramePr>
+              <a:graphicFrameLocks xmlns:a="http://schemas.openxmlformats.org/drawingml/2006/main" noChangeAspect="1"/>
+            </wp:cNvGraphicFramePr>
+            <a:graphic xmlns:a="http://schemas.openxmlformats.org/drawingml/2006/main">
+              <a:graphicData uri="http://schemas.openxmlformats.org/drawingml/2006/picture">
+                <pic:pic xmlns:pic="http://schemas.openxmlformats.org/drawingml/2006/picture">
+                  <pic:nvPicPr>
+                    <pic:cNvPr id="1" name=""/>
+                    <pic:cNvPicPr/>
+                  </pic:nvPicPr>
+                  <pic:blipFill>
+                    <a:blip r:embed="rId14"/>
+                    <a:stretch>
+                      <a:fillRect/>
+                    </a:stretch>
+                  </pic:blipFill>
+                  <pic:spPr>
+                    <a:xfrm>
+                      <a:off x="0" y="0"/>
+                      <a:ext cx="3134162" cy="2772162"/>
+                    </a:xfrm>
+                    <a:prstGeom prst="rect">
+                      <a:avLst/>
+                    </a:prstGeom>
+                    <a:ln w="38100">
+                      <a:solidFill>
+                        <a:schemeClr val="tx1"/>
+                      </a:solidFill>
+                    </a:ln>
+                  </pic:spPr>
+                </pic:pic>
+              </a:graphicData>
+            </a:graphic>
+          </wp:inline>
+        </w:drawing>
+      </w:r>
     </w:p>
     <w:sectPr>
       <w:pgSz w:w="11906" w:h="16838"/>

</xml_diff>